<commit_message>
Migrated the Fit4Privacy project into the branch.
</commit_message>
<xml_diff>
--- a/wtemps/template-de.docx
+++ b/wtemps/template-de.docx
@@ -1,6 +1,6 @@
 
 <file path=word/document.xml><?xml version="1.0" encoding="utf-8"?>
-<w:document xmlns:wpc="http://schemas.microsoft.com/office/word/2010/wordprocessingCanvas" xmlns:cx="http://schemas.microsoft.com/office/drawing/2014/chartex" xmlns:cx1="http://schemas.microsoft.com/office/drawing/2015/9/8/chartex" xmlns:mc="http://schemas.openxmlformats.org/markup-compatibility/2006" xmlns:o="urn:schemas-microsoft-com:office:office" xmlns:r="http://schemas.openxmlformats.org/officeDocument/2006/relationships" xmlns:m="http://schemas.openxmlformats.org/officeDocument/2006/math" xmlns:v="urn:schemas-microsoft-com:vml" xmlns:wp14="http://schemas.microsoft.com/office/word/2010/wordprocessingDrawing" xmlns:wp="http://schemas.openxmlformats.org/drawingml/2006/wordprocessingDrawing" xmlns:w10="urn:schemas-microsoft-com:office:word" xmlns:w="http://schemas.openxmlformats.org/wordprocessingml/2006/main" xmlns:w14="http://schemas.microsoft.com/office/word/2010/wordml" xmlns:w15="http://schemas.microsoft.com/office/word/2012/wordml" xmlns:w16se="http://schemas.microsoft.com/office/word/2015/wordml/symex" xmlns:wpg="http://schemas.microsoft.com/office/word/2010/wordprocessingGroup" xmlns:wpi="http://schemas.microsoft.com/office/word/2010/wordprocessingInk" xmlns:wne="http://schemas.microsoft.com/office/word/2006/wordml" xmlns:wps="http://schemas.microsoft.com/office/word/2010/wordprocessingShape" mc:Ignorable="w14 w15 w16se wp14">
+<w:document xmlns:wpc="http://schemas.microsoft.com/office/word/2010/wordprocessingCanvas" xmlns:cx="http://schemas.microsoft.com/office/drawing/2014/chartex" xmlns:cx1="http://schemas.microsoft.com/office/drawing/2015/9/8/chartex" xmlns:cx2="http://schemas.microsoft.com/office/drawing/2015/10/21/chartex" xmlns:cx3="http://schemas.microsoft.com/office/drawing/2016/5/9/chartex" xmlns:cx4="http://schemas.microsoft.com/office/drawing/2016/5/10/chartex" xmlns:cx5="http://schemas.microsoft.com/office/drawing/2016/5/11/chartex" xmlns:cx6="http://schemas.microsoft.com/office/drawing/2016/5/12/chartex" xmlns:cx7="http://schemas.microsoft.com/office/drawing/2016/5/13/chartex" xmlns:cx8="http://schemas.microsoft.com/office/drawing/2016/5/14/chartex" xmlns:mc="http://schemas.openxmlformats.org/markup-compatibility/2006" xmlns:aink="http://schemas.microsoft.com/office/drawing/2016/ink" xmlns:am3d="http://schemas.microsoft.com/office/drawing/2017/model3d" xmlns:o="urn:schemas-microsoft-com:office:office" xmlns:r="http://schemas.openxmlformats.org/officeDocument/2006/relationships" xmlns:m="http://schemas.openxmlformats.org/officeDocument/2006/math" xmlns:v="urn:schemas-microsoft-com:vml" xmlns:wp14="http://schemas.microsoft.com/office/word/2010/wordprocessingDrawing" xmlns:wp="http://schemas.openxmlformats.org/drawingml/2006/wordprocessingDrawing" xmlns:w10="urn:schemas-microsoft-com:office:word" xmlns:w="http://schemas.openxmlformats.org/wordprocessingml/2006/main" xmlns:w14="http://schemas.microsoft.com/office/word/2010/wordml" xmlns:w15="http://schemas.microsoft.com/office/word/2012/wordml" xmlns:w16cex="http://schemas.microsoft.com/office/word/2018/wordml/cex" xmlns:w16cid="http://schemas.microsoft.com/office/word/2016/wordml/cid" xmlns:w16="http://schemas.microsoft.com/office/word/2018/wordml" xmlns:w16se="http://schemas.microsoft.com/office/word/2015/wordml/symex" xmlns:wpg="http://schemas.microsoft.com/office/word/2010/wordprocessingGroup" xmlns:wpi="http://schemas.microsoft.com/office/word/2010/wordprocessingInk" xmlns:wne="http://schemas.microsoft.com/office/word/2006/wordml" xmlns:wps="http://schemas.microsoft.com/office/word/2010/wordprocessingShape" mc:Ignorable="w14 w15 w16se w16cid w16 w16cex wp14">
   <w:body>
     <w:sdt>
       <w:sdtPr>
@@ -59,12 +59,66 @@
           <w:r>
             <w:rPr>
               <w:noProof/>
+              <w:lang w:val="lb-LU"/>
+            </w:rPr>
+            <w:drawing>
+              <wp:inline distT="0" distB="0" distL="0" distR="0" wp14:anchorId="439CAA62" wp14:editId="6C414837">
+                <wp:extent cx="5731510" cy="1901825"/>
+                <wp:effectExtent l="0" t="0" r="0" b="3175"/>
+                <wp:docPr id="6" name="Picture 6"/>
+                <wp:cNvGraphicFramePr>
+                  <a:graphicFrameLocks xmlns:a="http://schemas.openxmlformats.org/drawingml/2006/main" noChangeAspect="1"/>
+                </wp:cNvGraphicFramePr>
+                <a:graphic xmlns:a="http://schemas.openxmlformats.org/drawingml/2006/main">
+                  <a:graphicData uri="http://schemas.openxmlformats.org/drawingml/2006/picture">
+                    <pic:pic xmlns:pic="http://schemas.openxmlformats.org/drawingml/2006/picture">
+                      <pic:nvPicPr>
+                        <pic:cNvPr id="6" name="Picture 6"/>
+                        <pic:cNvPicPr/>
+                      </pic:nvPicPr>
+                      <pic:blipFill>
+                        <a:blip r:embed="rId9">
+                          <a:extLst>
+                            <a:ext uri="{28A0092B-C50C-407E-A947-70E740481C1C}">
+                              <a14:useLocalDpi xmlns:a14="http://schemas.microsoft.com/office/drawing/2010/main" val="0"/>
+                            </a:ext>
+                          </a:extLst>
+                        </a:blip>
+                        <a:stretch>
+                          <a:fillRect/>
+                        </a:stretch>
+                      </pic:blipFill>
+                      <pic:spPr>
+                        <a:xfrm>
+                          <a:off x="0" y="0"/>
+                          <a:ext cx="5731510" cy="1901825"/>
+                        </a:xfrm>
+                        <a:prstGeom prst="rect">
+                          <a:avLst/>
+                        </a:prstGeom>
+                      </pic:spPr>
+                    </pic:pic>
+                  </a:graphicData>
+                </a:graphic>
+              </wp:inline>
+            </w:drawing>
+          </w:r>
+          <w:r>
+            <w:rPr>
+              <w:noProof/>
+              <w:lang w:eastAsia="en-GB"/>
+            </w:rPr>
+            <w:t xml:space="preserve"> </w:t>
+          </w:r>
+          <w:r>
+            <w:rPr>
+              <w:noProof/>
               <w:lang w:eastAsia="en-GB"/>
             </w:rPr>
             <mc:AlternateContent>
               <mc:Choice Requires="wps">
                 <w:drawing>
-                  <wp:anchor distT="45720" distB="45720" distL="114300" distR="114300" simplePos="0" relativeHeight="251665408" behindDoc="0" locked="0" layoutInCell="1" allowOverlap="1">
+                  <wp:anchor distT="45720" distB="45720" distL="114300" distR="114300" simplePos="0" relativeHeight="251665408" behindDoc="0" locked="0" layoutInCell="1" allowOverlap="1" wp14:anchorId="16B6774C" wp14:editId="710B5621">
                     <wp:simplePos x="0" y="0"/>
                     <wp:positionH relativeFrom="margin">
                       <wp:align>right</wp:align>
@@ -107,7 +161,10 @@
                             <w:txbxContent>
                               <w:p>
                                 <w:r>
-                                  <w:pict>
+                                  <w:rPr>
+                                    <w:noProof/>
+                                  </w:rPr>
+                                  <w:pict w14:anchorId="4D0406FA">
                                     <v:shapetype id="_x0000_t75" coordsize="21600,21600" o:spt="75" o:preferrelative="t" path="m@4@5l@4@11@9@11@9@5xe" filled="f" stroked="f">
                                       <v:stroke joinstyle="miter"/>
                                       <v:formulas>
@@ -127,8 +184,8 @@
                                       <v:path o:extrusionok="f" gradientshapeok="t" o:connecttype="rect"/>
                                       <o:lock v:ext="edit" aspectratio="t"/>
                                     </v:shapetype>
-                                    <v:shape id="_x0000_i1026" type="#_x0000_t75" style="width:182.2pt;height:68.85pt">
-                                      <v:imagedata r:id="rId9" o:title="CASESLU_CH_AT_coul copy"/>
+                                    <v:shape id="_x0000_i1026" type="#_x0000_t75" alt="" style="width:182.25pt;height:69pt;mso-width-percent:0;mso-height-percent:0;mso-width-percent:0;mso-height-percent:0">
+                                      <v:imagedata r:id="rId10" o:title="CASESLU_CH_AT_coul copy"/>
                                     </v:shape>
                                   </w:pict>
                                 </w:r>
@@ -152,17 +209,20 @@
               </mc:Choice>
               <mc:Fallback>
                 <w:pict>
-                  <v:shapetype id="_x0000_t202" coordsize="21600,21600" o:spt="202" path="m,l,21600r21600,l21600,xe">
+                  <v:shapetype w14:anchorId="16B6774C" id="_x0000_t202" coordsize="21600,21600" o:spt="202" path="m,l,21600r21600,l21600,xe">
                     <v:stroke joinstyle="miter"/>
                     <v:path gradientshapeok="t" o:connecttype="rect"/>
                   </v:shapetype>
-                  <v:shape id="Text Box 2" o:spid="_x0000_s1026" type="#_x0000_t202" style="position:absolute;margin-left:149.8pt;margin-top:595.65pt;width:201pt;height:78.75pt;z-index:251665408;visibility:visible;mso-wrap-style:none;mso-width-percent:0;mso-height-percent:0;mso-wrap-distance-left:9pt;mso-wrap-distance-top:3.6pt;mso-wrap-distance-right:9pt;mso-wrap-distance-bottom:3.6pt;mso-position-horizontal:right;mso-position-horizontal-relative:margin;mso-position-vertical:absolute;mso-position-vertical-relative:text;mso-width-percent:0;mso-height-percent:0;mso-width-relative:margin;mso-height-relative:margin;v-text-anchor:top" o:gfxdata="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" stroked="f">
+                  <v:shape id="Text Box 2" o:spid="_x0000_s1026" type="#_x0000_t202" style="position:absolute;margin-left:149.8pt;margin-top:595.65pt;width:201pt;height:78.75pt;z-index:251665408;visibility:visible;mso-wrap-style:none;mso-width-percent:0;mso-height-percent:0;mso-wrap-distance-left:9pt;mso-wrap-distance-top:3.6pt;mso-wrap-distance-right:9pt;mso-wrap-distance-bottom:3.6pt;mso-position-horizontal:right;mso-position-horizontal-relative:margin;mso-position-vertical:absolute;mso-position-vertical-relative:text;mso-width-percent:0;mso-height-percent:0;mso-width-relative:margin;mso-height-relative:margin;v-text-anchor:top" o:gfxdata="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" stroked="f">
                     <v:textbox>
                       <w:txbxContent>
                         <w:p>
                           <w:r>
-                            <w:pict>
-                              <v:shape id="_x0000_i1026" type="#_x0000_t75" style="width:182pt;height:69pt">
+                            <w:rPr>
+                              <w:noProof/>
+                            </w:rPr>
+                            <w:pict w14:anchorId="4D0406FA">
+                              <v:shape id="_x0000_i1026" type="#_x0000_t75" alt="" style="width:182.25pt;height:69pt;mso-width-percent:0;mso-height-percent:0;mso-width-percent:0;mso-height-percent:0">
                                 <v:imagedata r:id="rId10" o:title="CASESLU_CH_AT_coul copy"/>
                               </v:shape>
                             </w:pict>
@@ -184,7 +244,7 @@
             <mc:AlternateContent>
               <mc:Choice Requires="wps">
                 <w:drawing>
-                  <wp:anchor distT="45720" distB="45720" distL="114300" distR="114300" simplePos="0" relativeHeight="251663360" behindDoc="0" locked="0" layoutInCell="1" allowOverlap="1">
+                  <wp:anchor distT="45720" distB="45720" distL="114300" distR="114300" simplePos="0" relativeHeight="251663360" behindDoc="0" locked="0" layoutInCell="1" allowOverlap="1" wp14:anchorId="5AF420AE" wp14:editId="6296943E">
                     <wp:simplePos x="0" y="0"/>
                     <wp:positionH relativeFrom="margin">
                       <wp:align>left</wp:align>
@@ -227,8 +287,11 @@
                             <w:txbxContent>
                               <w:p>
                                 <w:r>
-                                  <w:pict>
-                                    <v:shape id="_x0000_i1028" type="#_x0000_t75" style="width:123.95pt;height:63.25pt">
+                                  <w:rPr>
+                                    <w:noProof/>
+                                  </w:rPr>
+                                  <w:pict w14:anchorId="5DBEB842">
+                                    <v:shape id="_x0000_i1025" type="#_x0000_t75" alt="" style="width:124.5pt;height:63pt;mso-width-percent:0;mso-height-percent:0;mso-width-percent:0;mso-height-percent:0">
                                       <v:imagedata r:id="rId11" o:title="Logo_Smile_all_lu" croptop="-2890f" cropbottom="27467f" cropleft="-1639f" cropright="-819f"/>
                                     </v:shape>
                                   </w:pict>
@@ -253,14 +316,17 @@
               </mc:Choice>
               <mc:Fallback>
                 <w:pict>
-                  <v:shape id="_x0000_s1027" type="#_x0000_t202" style="position:absolute;margin-left:0;margin-top:604.65pt;width:139.5pt;height:70.5pt;z-index:251663360;visibility:visible;mso-wrap-style:square;mso-width-percent:0;mso-height-percent:0;mso-wrap-distance-left:9pt;mso-wrap-distance-top:3.6pt;mso-wrap-distance-right:9pt;mso-wrap-distance-bottom:3.6pt;mso-position-horizontal:left;mso-position-horizontal-relative:margin;mso-position-vertical:absolute;mso-position-vertical-relative:text;mso-width-percent:0;mso-height-percent:0;mso-width-relative:margin;mso-height-relative:margin;v-text-anchor:top" o:gfxdata="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" stroked="f">
+                  <v:shape w14:anchorId="5AF420AE" id="_x0000_s1027" type="#_x0000_t202" style="position:absolute;margin-left:0;margin-top:604.65pt;width:139.5pt;height:70.5pt;z-index:251663360;visibility:visible;mso-wrap-style:square;mso-width-percent:0;mso-height-percent:0;mso-wrap-distance-left:9pt;mso-wrap-distance-top:3.6pt;mso-wrap-distance-right:9pt;mso-wrap-distance-bottom:3.6pt;mso-position-horizontal:left;mso-position-horizontal-relative:margin;mso-position-vertical:absolute;mso-position-vertical-relative:text;mso-width-percent:0;mso-height-percent:0;mso-width-relative:margin;mso-height-relative:margin;v-text-anchor:top" o:gfxdata="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" stroked="f">
                     <v:textbox>
                       <w:txbxContent>
                         <w:p>
                           <w:r>
-                            <w:pict>
-                              <v:shape id="_x0000_i1028" type="#_x0000_t75" style="width:124pt;height:63.5pt">
-                                <v:imagedata r:id="rId12" o:title="Logo_Smile_all_lu" croptop="-2890f" cropbottom="27467f" cropleft="-1639f" cropright="-819f"/>
+                            <w:rPr>
+                              <w:noProof/>
+                            </w:rPr>
+                            <w:pict w14:anchorId="5DBEB842">
+                              <v:shape id="_x0000_i1025" type="#_x0000_t75" alt="" style="width:124.5pt;height:63pt;mso-width-percent:0;mso-height-percent:0;mso-width-percent:0;mso-height-percent:0">
+                                <v:imagedata r:id="rId11" o:title="Logo_Smile_all_lu" croptop="-2890f" cropbottom="27467f" cropleft="-1639f" cropright="-819f"/>
                               </v:shape>
                             </w:pict>
                           </w:r>
@@ -281,7 +347,7 @@
             <mc:AlternateContent>
               <mc:Choice Requires="wps">
                 <w:drawing>
-                  <wp:anchor distT="45720" distB="45720" distL="114300" distR="114300" simplePos="0" relativeHeight="251659264" behindDoc="0" locked="0" layoutInCell="1" allowOverlap="1">
+                  <wp:anchor distT="45720" distB="45720" distL="114300" distR="114300" simplePos="0" relativeHeight="251659264" behindDoc="0" locked="0" layoutInCell="1" allowOverlap="1" wp14:anchorId="45C1F0FB" wp14:editId="3C469A96">
                     <wp:simplePos x="0" y="0"/>
                     <wp:positionH relativeFrom="margin">
                       <wp:align>right</wp:align>
@@ -333,67 +399,6 @@
                                     </w14:textOutline>
                                   </w:rPr>
                                 </w:pPr>
-                                <w:bookmarkStart w:id="0" w:name="_GoBack"/>
-                                <w:r>
-                                  <w:rPr>
-                                    <w:noProof/>
-                                    <w:color w:val="FFFFFF" w:themeColor="background1"/>
-                                    <w:lang w:eastAsia="en-GB"/>
-                                    <w14:textOutline w14:w="9525" w14:cap="rnd" w14:cmpd="sng" w14:algn="ctr">
-                                      <w14:noFill/>
-                                      <w14:prstDash w14:val="solid"/>
-                                      <w14:bevel/>
-                                    </w14:textOutline>
-                                  </w:rPr>
-                                  <w:drawing>
-                                    <wp:inline distT="0" distB="0" distL="0" distR="0">
-                                      <wp:extent cx="5579257" cy="1456072"/>
-                                      <wp:effectExtent l="0" t="0" r="2540" b="0"/>
-                                      <wp:docPr id="1" name="Picture 1"/>
-                                      <wp:cNvGraphicFramePr>
-                                        <a:graphicFrameLocks xmlns:a="http://schemas.openxmlformats.org/drawingml/2006/main" noChangeAspect="1"/>
-                                      </wp:cNvGraphicFramePr>
-                                      <a:graphic xmlns:a="http://schemas.openxmlformats.org/drawingml/2006/main">
-                                        <a:graphicData uri="http://schemas.openxmlformats.org/drawingml/2006/picture">
-                                          <pic:pic xmlns:pic="http://schemas.openxmlformats.org/drawingml/2006/picture">
-                                            <pic:nvPicPr>
-                                              <pic:cNvPr id="0" name="Picture 3"/>
-                                              <pic:cNvPicPr>
-                                                <a:picLocks noChangeAspect="1" noChangeArrowheads="1"/>
-                                              </pic:cNvPicPr>
-                                            </pic:nvPicPr>
-                                            <pic:blipFill>
-                                              <a:blip r:embed="rId13">
-                                                <a:extLst>
-                                                  <a:ext uri="{28A0092B-C50C-407E-A947-70E740481C1C}">
-                                                    <a14:useLocalDpi xmlns:a14="http://schemas.microsoft.com/office/drawing/2010/main" val="0"/>
-                                                  </a:ext>
-                                                </a:extLst>
-                                              </a:blip>
-                                              <a:stretch>
-                                                <a:fillRect/>
-                                              </a:stretch>
-                                            </pic:blipFill>
-                                            <pic:spPr bwMode="auto">
-                                              <a:xfrm>
-                                                <a:off x="0" y="0"/>
-                                                <a:ext cx="5579257" cy="1456072"/>
-                                              </a:xfrm>
-                                              <a:prstGeom prst="rect">
-                                                <a:avLst/>
-                                              </a:prstGeom>
-                                              <a:noFill/>
-                                              <a:ln>
-                                                <a:noFill/>
-                                              </a:ln>
-                                            </pic:spPr>
-                                          </pic:pic>
-                                        </a:graphicData>
-                                      </a:graphic>
-                                    </wp:inline>
-                                  </w:drawing>
-                                </w:r>
-                                <w:bookmarkEnd w:id="0"/>
                               </w:p>
                             </w:txbxContent>
                           </wps:txbx>
@@ -414,11 +419,7 @@
               </mc:Choice>
               <mc:Fallback>
                 <w:pict>
-                  <v:shapetype id="_x0000_t202" coordsize="21600,21600" o:spt="202" path="m,l,21600r21600,l21600,xe">
-                    <v:stroke joinstyle="miter"/>
-                    <v:path gradientshapeok="t" o:connecttype="rect"/>
-                  </v:shapetype>
-                  <v:shape id="_x0000_s1028" type="#_x0000_t202" style="position:absolute;margin-left:400.3pt;margin-top:111.75pt;width:451.5pt;height:145.5pt;z-index:251659264;visibility:visible;mso-wrap-style:square;mso-width-percent:0;mso-height-percent:0;mso-wrap-distance-left:9pt;mso-wrap-distance-top:3.6pt;mso-wrap-distance-right:9pt;mso-wrap-distance-bottom:3.6pt;mso-position-horizontal:right;mso-position-horizontal-relative:margin;mso-position-vertical:absolute;mso-position-vertical-relative:text;mso-width-percent:0;mso-height-percent:0;mso-width-relative:margin;mso-height-relative:margin;v-text-anchor:top" o:gfxdata="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" fillcolor="white [3212]" stroked="f">
+                  <v:shape w14:anchorId="45C1F0FB" id="_x0000_s1028" type="#_x0000_t202" style="position:absolute;margin-left:400.3pt;margin-top:111.75pt;width:451.5pt;height:145.5pt;z-index:251659264;visibility:visible;mso-wrap-style:square;mso-width-percent:0;mso-height-percent:0;mso-wrap-distance-left:9pt;mso-wrap-distance-top:3.6pt;mso-wrap-distance-right:9pt;mso-wrap-distance-bottom:3.6pt;mso-position-horizontal:right;mso-position-horizontal-relative:margin;mso-position-vertical:absolute;mso-position-vertical-relative:text;mso-width-percent:0;mso-height-percent:0;mso-width-relative:margin;mso-height-relative:margin;v-text-anchor:top" o:gfxdata="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" fillcolor="white [3212]" stroked="f">
                     <v:textbox>
                       <w:txbxContent>
                         <w:p>
@@ -432,67 +433,6 @@
                               </w14:textOutline>
                             </w:rPr>
                           </w:pPr>
-                          <w:bookmarkStart w:id="1" w:name="_GoBack"/>
-                          <w:r>
-                            <w:rPr>
-                              <w:noProof/>
-                              <w:color w:val="FFFFFF" w:themeColor="background1"/>
-                              <w:lang w:eastAsia="en-GB"/>
-                              <w14:textOutline w14:w="9525" w14:cap="rnd" w14:cmpd="sng" w14:algn="ctr">
-                                <w14:noFill/>
-                                <w14:prstDash w14:val="solid"/>
-                                <w14:bevel/>
-                              </w14:textOutline>
-                            </w:rPr>
-                            <w:drawing>
-                              <wp:inline distT="0" distB="0" distL="0" distR="0">
-                                <wp:extent cx="5579257" cy="1456072"/>
-                                <wp:effectExtent l="0" t="0" r="2540" b="0"/>
-                                <wp:docPr id="1" name="Picture 1"/>
-                                <wp:cNvGraphicFramePr>
-                                  <a:graphicFrameLocks xmlns:a="http://schemas.openxmlformats.org/drawingml/2006/main" noChangeAspect="1"/>
-                                </wp:cNvGraphicFramePr>
-                                <a:graphic xmlns:a="http://schemas.openxmlformats.org/drawingml/2006/main">
-                                  <a:graphicData uri="http://schemas.openxmlformats.org/drawingml/2006/picture">
-                                    <pic:pic xmlns:pic="http://schemas.openxmlformats.org/drawingml/2006/picture">
-                                      <pic:nvPicPr>
-                                        <pic:cNvPr id="0" name="Picture 3"/>
-                                        <pic:cNvPicPr>
-                                          <a:picLocks noChangeAspect="1" noChangeArrowheads="1"/>
-                                        </pic:cNvPicPr>
-                                      </pic:nvPicPr>
-                                      <pic:blipFill>
-                                        <a:blip r:embed="rId13">
-                                          <a:extLst>
-                                            <a:ext uri="{28A0092B-C50C-407E-A947-70E740481C1C}">
-                                              <a14:useLocalDpi xmlns:a14="http://schemas.microsoft.com/office/drawing/2010/main" val="0"/>
-                                            </a:ext>
-                                          </a:extLst>
-                                        </a:blip>
-                                        <a:stretch>
-                                          <a:fillRect/>
-                                        </a:stretch>
-                                      </pic:blipFill>
-                                      <pic:spPr bwMode="auto">
-                                        <a:xfrm>
-                                          <a:off x="0" y="0"/>
-                                          <a:ext cx="5579257" cy="1456072"/>
-                                        </a:xfrm>
-                                        <a:prstGeom prst="rect">
-                                          <a:avLst/>
-                                        </a:prstGeom>
-                                        <a:noFill/>
-                                        <a:ln>
-                                          <a:noFill/>
-                                        </a:ln>
-                                      </pic:spPr>
-                                    </pic:pic>
-                                  </a:graphicData>
-                                </a:graphic>
-                              </wp:inline>
-                            </w:drawing>
-                          </w:r>
-                          <w:bookmarkEnd w:id="1"/>
                         </w:p>
                       </w:txbxContent>
                     </v:textbox>
@@ -912,7 +852,7 @@
       </w:pPr>
     </w:p>
     <w:sectPr>
-      <w:footerReference w:type="default" r:id="rId14"/>
+      <w:footerReference w:type="default" r:id="rId12"/>
       <w:pgSz w:w="11906" w:h="16838"/>
       <w:pgMar w:top="1440" w:right="1440" w:bottom="1440" w:left="1440" w:header="708" w:footer="708" w:gutter="0"/>
       <w:pgNumType w:start="0"/>
@@ -925,7 +865,7 @@
 </file>
 
 <file path=word/endnotes.xml><?xml version="1.0" encoding="utf-8"?>
-<w:endnotes xmlns:wpc="http://schemas.microsoft.com/office/word/2010/wordprocessingCanvas" xmlns:cx="http://schemas.microsoft.com/office/drawing/2014/chartex" xmlns:cx1="http://schemas.microsoft.com/office/drawing/2015/9/8/chartex" xmlns:mc="http://schemas.openxmlformats.org/markup-compatibility/2006" xmlns:o="urn:schemas-microsoft-com:office:office" xmlns:r="http://schemas.openxmlformats.org/officeDocument/2006/relationships" xmlns:m="http://schemas.openxmlformats.org/officeDocument/2006/math" xmlns:v="urn:schemas-microsoft-com:vml" xmlns:wp14="http://schemas.microsoft.com/office/word/2010/wordprocessingDrawing" xmlns:wp="http://schemas.openxmlformats.org/drawingml/2006/wordprocessingDrawing" xmlns:w10="urn:schemas-microsoft-com:office:word" xmlns:w="http://schemas.openxmlformats.org/wordprocessingml/2006/main" xmlns:w14="http://schemas.microsoft.com/office/word/2010/wordml" xmlns:w15="http://schemas.microsoft.com/office/word/2012/wordml" xmlns:w16se="http://schemas.microsoft.com/office/word/2015/wordml/symex" xmlns:wpg="http://schemas.microsoft.com/office/word/2010/wordprocessingGroup" xmlns:wpi="http://schemas.microsoft.com/office/word/2010/wordprocessingInk" xmlns:wne="http://schemas.microsoft.com/office/word/2006/wordml" xmlns:wps="http://schemas.microsoft.com/office/word/2010/wordprocessingShape" mc:Ignorable="w14 w15 w16se wp14">
+<w:endnotes xmlns:wpc="http://schemas.microsoft.com/office/word/2010/wordprocessingCanvas" xmlns:cx="http://schemas.microsoft.com/office/drawing/2014/chartex" xmlns:cx1="http://schemas.microsoft.com/office/drawing/2015/9/8/chartex" xmlns:cx2="http://schemas.microsoft.com/office/drawing/2015/10/21/chartex" xmlns:cx3="http://schemas.microsoft.com/office/drawing/2016/5/9/chartex" xmlns:cx4="http://schemas.microsoft.com/office/drawing/2016/5/10/chartex" xmlns:cx5="http://schemas.microsoft.com/office/drawing/2016/5/11/chartex" xmlns:cx6="http://schemas.microsoft.com/office/drawing/2016/5/12/chartex" xmlns:cx7="http://schemas.microsoft.com/office/drawing/2016/5/13/chartex" xmlns:cx8="http://schemas.microsoft.com/office/drawing/2016/5/14/chartex" xmlns:mc="http://schemas.openxmlformats.org/markup-compatibility/2006" xmlns:aink="http://schemas.microsoft.com/office/drawing/2016/ink" xmlns:am3d="http://schemas.microsoft.com/office/drawing/2017/model3d" xmlns:o="urn:schemas-microsoft-com:office:office" xmlns:r="http://schemas.openxmlformats.org/officeDocument/2006/relationships" xmlns:m="http://schemas.openxmlformats.org/officeDocument/2006/math" xmlns:v="urn:schemas-microsoft-com:vml" xmlns:wp14="http://schemas.microsoft.com/office/word/2010/wordprocessingDrawing" xmlns:wp="http://schemas.openxmlformats.org/drawingml/2006/wordprocessingDrawing" xmlns:w10="urn:schemas-microsoft-com:office:word" xmlns:w="http://schemas.openxmlformats.org/wordprocessingml/2006/main" xmlns:w14="http://schemas.microsoft.com/office/word/2010/wordml" xmlns:w15="http://schemas.microsoft.com/office/word/2012/wordml" xmlns:w16cex="http://schemas.microsoft.com/office/word/2018/wordml/cex" xmlns:w16cid="http://schemas.microsoft.com/office/word/2016/wordml/cid" xmlns:w16="http://schemas.microsoft.com/office/word/2018/wordml" xmlns:w16se="http://schemas.microsoft.com/office/word/2015/wordml/symex" xmlns:wpg="http://schemas.microsoft.com/office/word/2010/wordprocessingGroup" xmlns:wpi="http://schemas.microsoft.com/office/word/2010/wordprocessingInk" xmlns:wne="http://schemas.microsoft.com/office/word/2006/wordml" xmlns:wps="http://schemas.microsoft.com/office/word/2010/wordprocessingShape" mc:Ignorable="w14 w15 w16se w16cid w16 w16cex wp14">
   <w:endnote w:type="separator" w:id="-1">
     <w:p>
       <w:pPr>
@@ -950,7 +890,7 @@
 </file>
 
 <file path=word/footer1.xml><?xml version="1.0" encoding="utf-8"?>
-<w:ftr xmlns:wpc="http://schemas.microsoft.com/office/word/2010/wordprocessingCanvas" xmlns:cx="http://schemas.microsoft.com/office/drawing/2014/chartex" xmlns:cx1="http://schemas.microsoft.com/office/drawing/2015/9/8/chartex" xmlns:mc="http://schemas.openxmlformats.org/markup-compatibility/2006" xmlns:o="urn:schemas-microsoft-com:office:office" xmlns:r="http://schemas.openxmlformats.org/officeDocument/2006/relationships" xmlns:m="http://schemas.openxmlformats.org/officeDocument/2006/math" xmlns:v="urn:schemas-microsoft-com:vml" xmlns:wp14="http://schemas.microsoft.com/office/word/2010/wordprocessingDrawing" xmlns:wp="http://schemas.openxmlformats.org/drawingml/2006/wordprocessingDrawing" xmlns:w10="urn:schemas-microsoft-com:office:word" xmlns:w="http://schemas.openxmlformats.org/wordprocessingml/2006/main" xmlns:w14="http://schemas.microsoft.com/office/word/2010/wordml" xmlns:w15="http://schemas.microsoft.com/office/word/2012/wordml" xmlns:w16se="http://schemas.microsoft.com/office/word/2015/wordml/symex" xmlns:wpg="http://schemas.microsoft.com/office/word/2010/wordprocessingGroup" xmlns:wpi="http://schemas.microsoft.com/office/word/2010/wordprocessingInk" xmlns:wne="http://schemas.microsoft.com/office/word/2006/wordml" xmlns:wps="http://schemas.microsoft.com/office/word/2010/wordprocessingShape" mc:Ignorable="w14 w15 w16se wp14">
+<w:ftr xmlns:wpc="http://schemas.microsoft.com/office/word/2010/wordprocessingCanvas" xmlns:cx="http://schemas.microsoft.com/office/drawing/2014/chartex" xmlns:cx1="http://schemas.microsoft.com/office/drawing/2015/9/8/chartex" xmlns:cx2="http://schemas.microsoft.com/office/drawing/2015/10/21/chartex" xmlns:cx3="http://schemas.microsoft.com/office/drawing/2016/5/9/chartex" xmlns:cx4="http://schemas.microsoft.com/office/drawing/2016/5/10/chartex" xmlns:cx5="http://schemas.microsoft.com/office/drawing/2016/5/11/chartex" xmlns:cx6="http://schemas.microsoft.com/office/drawing/2016/5/12/chartex" xmlns:cx7="http://schemas.microsoft.com/office/drawing/2016/5/13/chartex" xmlns:cx8="http://schemas.microsoft.com/office/drawing/2016/5/14/chartex" xmlns:mc="http://schemas.openxmlformats.org/markup-compatibility/2006" xmlns:aink="http://schemas.microsoft.com/office/drawing/2016/ink" xmlns:am3d="http://schemas.microsoft.com/office/drawing/2017/model3d" xmlns:o="urn:schemas-microsoft-com:office:office" xmlns:r="http://schemas.openxmlformats.org/officeDocument/2006/relationships" xmlns:m="http://schemas.openxmlformats.org/officeDocument/2006/math" xmlns:v="urn:schemas-microsoft-com:vml" xmlns:wp14="http://schemas.microsoft.com/office/word/2010/wordprocessingDrawing" xmlns:wp="http://schemas.openxmlformats.org/drawingml/2006/wordprocessingDrawing" xmlns:w10="urn:schemas-microsoft-com:office:word" xmlns:w="http://schemas.openxmlformats.org/wordprocessingml/2006/main" xmlns:w14="http://schemas.microsoft.com/office/word/2010/wordml" xmlns:w15="http://schemas.microsoft.com/office/word/2012/wordml" xmlns:w16cex="http://schemas.microsoft.com/office/word/2018/wordml/cex" xmlns:w16cid="http://schemas.microsoft.com/office/word/2016/wordml/cid" xmlns:w16="http://schemas.microsoft.com/office/word/2018/wordml" xmlns:w16se="http://schemas.microsoft.com/office/word/2015/wordml/symex" xmlns:wpg="http://schemas.microsoft.com/office/word/2010/wordprocessingGroup" xmlns:wpi="http://schemas.microsoft.com/office/word/2010/wordprocessingInk" xmlns:wne="http://schemas.microsoft.com/office/word/2006/wordml" xmlns:wps="http://schemas.microsoft.com/office/word/2010/wordprocessingShape" mc:Ignorable="w14 w15 w16se w16cid w16 w16cex wp14">
   <w:p>
     <w:pPr>
       <w:tabs>
@@ -1073,7 +1013,7 @@
 </file>
 
 <file path=word/footnotes.xml><?xml version="1.0" encoding="utf-8"?>
-<w:footnotes xmlns:wpc="http://schemas.microsoft.com/office/word/2010/wordprocessingCanvas" xmlns:cx="http://schemas.microsoft.com/office/drawing/2014/chartex" xmlns:cx1="http://schemas.microsoft.com/office/drawing/2015/9/8/chartex" xmlns:mc="http://schemas.openxmlformats.org/markup-compatibility/2006" xmlns:o="urn:schemas-microsoft-com:office:office" xmlns:r="http://schemas.openxmlformats.org/officeDocument/2006/relationships" xmlns:m="http://schemas.openxmlformats.org/officeDocument/2006/math" xmlns:v="urn:schemas-microsoft-com:vml" xmlns:wp14="http://schemas.microsoft.com/office/word/2010/wordprocessingDrawing" xmlns:wp="http://schemas.openxmlformats.org/drawingml/2006/wordprocessingDrawing" xmlns:w10="urn:schemas-microsoft-com:office:word" xmlns:w="http://schemas.openxmlformats.org/wordprocessingml/2006/main" xmlns:w14="http://schemas.microsoft.com/office/word/2010/wordml" xmlns:w15="http://schemas.microsoft.com/office/word/2012/wordml" xmlns:w16se="http://schemas.microsoft.com/office/word/2015/wordml/symex" xmlns:wpg="http://schemas.microsoft.com/office/word/2010/wordprocessingGroup" xmlns:wpi="http://schemas.microsoft.com/office/word/2010/wordprocessingInk" xmlns:wne="http://schemas.microsoft.com/office/word/2006/wordml" xmlns:wps="http://schemas.microsoft.com/office/word/2010/wordprocessingShape" mc:Ignorable="w14 w15 w16se wp14">
+<w:footnotes xmlns:wpc="http://schemas.microsoft.com/office/word/2010/wordprocessingCanvas" xmlns:cx="http://schemas.microsoft.com/office/drawing/2014/chartex" xmlns:cx1="http://schemas.microsoft.com/office/drawing/2015/9/8/chartex" xmlns:cx2="http://schemas.microsoft.com/office/drawing/2015/10/21/chartex" xmlns:cx3="http://schemas.microsoft.com/office/drawing/2016/5/9/chartex" xmlns:cx4="http://schemas.microsoft.com/office/drawing/2016/5/10/chartex" xmlns:cx5="http://schemas.microsoft.com/office/drawing/2016/5/11/chartex" xmlns:cx6="http://schemas.microsoft.com/office/drawing/2016/5/12/chartex" xmlns:cx7="http://schemas.microsoft.com/office/drawing/2016/5/13/chartex" xmlns:cx8="http://schemas.microsoft.com/office/drawing/2016/5/14/chartex" xmlns:mc="http://schemas.openxmlformats.org/markup-compatibility/2006" xmlns:aink="http://schemas.microsoft.com/office/drawing/2016/ink" xmlns:am3d="http://schemas.microsoft.com/office/drawing/2017/model3d" xmlns:o="urn:schemas-microsoft-com:office:office" xmlns:r="http://schemas.openxmlformats.org/officeDocument/2006/relationships" xmlns:m="http://schemas.openxmlformats.org/officeDocument/2006/math" xmlns:v="urn:schemas-microsoft-com:vml" xmlns:wp14="http://schemas.microsoft.com/office/word/2010/wordprocessingDrawing" xmlns:wp="http://schemas.openxmlformats.org/drawingml/2006/wordprocessingDrawing" xmlns:w10="urn:schemas-microsoft-com:office:word" xmlns:w="http://schemas.openxmlformats.org/wordprocessingml/2006/main" xmlns:w14="http://schemas.microsoft.com/office/word/2010/wordml" xmlns:w15="http://schemas.microsoft.com/office/word/2012/wordml" xmlns:w16cex="http://schemas.microsoft.com/office/word/2018/wordml/cex" xmlns:w16cid="http://schemas.microsoft.com/office/word/2016/wordml/cid" xmlns:w16="http://schemas.microsoft.com/office/word/2018/wordml" xmlns:w16se="http://schemas.microsoft.com/office/word/2015/wordml/symex" xmlns:wpg="http://schemas.microsoft.com/office/word/2010/wordprocessingGroup" xmlns:wpi="http://schemas.microsoft.com/office/word/2010/wordprocessingInk" xmlns:wne="http://schemas.microsoft.com/office/word/2006/wordml" xmlns:wps="http://schemas.microsoft.com/office/word/2010/wordprocessingShape" mc:Ignorable="w14 w15 w16se w16cid w16 w16cex wp14">
   <w:footnote w:type="separator" w:id="-1">
     <w:p>
       <w:pPr>
@@ -1098,7 +1038,7 @@
 </file>
 
 <file path=word/numbering.xml><?xml version="1.0" encoding="utf-8"?>
-<w:numbering xmlns:wpc="http://schemas.microsoft.com/office/word/2010/wordprocessingCanvas" xmlns:cx="http://schemas.microsoft.com/office/drawing/2014/chartex" xmlns:cx1="http://schemas.microsoft.com/office/drawing/2015/9/8/chartex" xmlns:mc="http://schemas.openxmlformats.org/markup-compatibility/2006" xmlns:o="urn:schemas-microsoft-com:office:office" xmlns:r="http://schemas.openxmlformats.org/officeDocument/2006/relationships" xmlns:m="http://schemas.openxmlformats.org/officeDocument/2006/math" xmlns:v="urn:schemas-microsoft-com:vml" xmlns:wp14="http://schemas.microsoft.com/office/word/2010/wordprocessingDrawing" xmlns:wp="http://schemas.openxmlformats.org/drawingml/2006/wordprocessingDrawing" xmlns:w10="urn:schemas-microsoft-com:office:word" xmlns:w="http://schemas.openxmlformats.org/wordprocessingml/2006/main" xmlns:w14="http://schemas.microsoft.com/office/word/2010/wordml" xmlns:w15="http://schemas.microsoft.com/office/word/2012/wordml" xmlns:w16se="http://schemas.microsoft.com/office/word/2015/wordml/symex" xmlns:wpg="http://schemas.microsoft.com/office/word/2010/wordprocessingGroup" xmlns:wpi="http://schemas.microsoft.com/office/word/2010/wordprocessingInk" xmlns:wne="http://schemas.microsoft.com/office/word/2006/wordml" xmlns:wps="http://schemas.microsoft.com/office/word/2010/wordprocessingShape" mc:Ignorable="w14 w15 w16se wp14">
+<w:numbering xmlns:wpc="http://schemas.microsoft.com/office/word/2010/wordprocessingCanvas" xmlns:cx="http://schemas.microsoft.com/office/drawing/2014/chartex" xmlns:cx1="http://schemas.microsoft.com/office/drawing/2015/9/8/chartex" xmlns:cx2="http://schemas.microsoft.com/office/drawing/2015/10/21/chartex" xmlns:cx3="http://schemas.microsoft.com/office/drawing/2016/5/9/chartex" xmlns:cx4="http://schemas.microsoft.com/office/drawing/2016/5/10/chartex" xmlns:cx5="http://schemas.microsoft.com/office/drawing/2016/5/11/chartex" xmlns:cx6="http://schemas.microsoft.com/office/drawing/2016/5/12/chartex" xmlns:cx7="http://schemas.microsoft.com/office/drawing/2016/5/13/chartex" xmlns:cx8="http://schemas.microsoft.com/office/drawing/2016/5/14/chartex" xmlns:mc="http://schemas.openxmlformats.org/markup-compatibility/2006" xmlns:aink="http://schemas.microsoft.com/office/drawing/2016/ink" xmlns:am3d="http://schemas.microsoft.com/office/drawing/2017/model3d" xmlns:o="urn:schemas-microsoft-com:office:office" xmlns:r="http://schemas.openxmlformats.org/officeDocument/2006/relationships" xmlns:m="http://schemas.openxmlformats.org/officeDocument/2006/math" xmlns:v="urn:schemas-microsoft-com:vml" xmlns:wp14="http://schemas.microsoft.com/office/word/2010/wordprocessingDrawing" xmlns:wp="http://schemas.openxmlformats.org/drawingml/2006/wordprocessingDrawing" xmlns:w10="urn:schemas-microsoft-com:office:word" xmlns:w="http://schemas.openxmlformats.org/wordprocessingml/2006/main" xmlns:w14="http://schemas.microsoft.com/office/word/2010/wordml" xmlns:w15="http://schemas.microsoft.com/office/word/2012/wordml" xmlns:w16cex="http://schemas.microsoft.com/office/word/2018/wordml/cex" xmlns:w16cid="http://schemas.microsoft.com/office/word/2016/wordml/cid" xmlns:w16="http://schemas.microsoft.com/office/word/2018/wordml" xmlns:w16se="http://schemas.microsoft.com/office/word/2015/wordml/symex" xmlns:wpg="http://schemas.microsoft.com/office/word/2010/wordprocessingGroup" xmlns:wpi="http://schemas.microsoft.com/office/word/2010/wordprocessingInk" xmlns:wne="http://schemas.microsoft.com/office/word/2006/wordml" xmlns:wps="http://schemas.microsoft.com/office/word/2010/wordprocessingShape" mc:Ignorable="w14 w15 w16se w16cid w16 w16cex wp14">
   <w:abstractNum w:abstractNumId="0" w15:restartNumberingAfterBreak="0">
     <w:nsid w:val="39FC3C4F"/>
     <w:multiLevelType w:val="hybridMultilevel"/>
@@ -1192,7 +1132,7 @@
 </file>
 
 <file path=word/styles.xml><?xml version="1.0" encoding="utf-8"?>
-<w:styles xmlns:mc="http://schemas.openxmlformats.org/markup-compatibility/2006" xmlns:r="http://schemas.openxmlformats.org/officeDocument/2006/relationships" xmlns:w="http://schemas.openxmlformats.org/wordprocessingml/2006/main" xmlns:w14="http://schemas.microsoft.com/office/word/2010/wordml" xmlns:w15="http://schemas.microsoft.com/office/word/2012/wordml" xmlns:w16se="http://schemas.microsoft.com/office/word/2015/wordml/symex" mc:Ignorable="w14 w15 w16se">
+<w:styles xmlns:mc="http://schemas.openxmlformats.org/markup-compatibility/2006" xmlns:r="http://schemas.openxmlformats.org/officeDocument/2006/relationships" xmlns:w="http://schemas.openxmlformats.org/wordprocessingml/2006/main" xmlns:w14="http://schemas.microsoft.com/office/word/2010/wordml" xmlns:w15="http://schemas.microsoft.com/office/word/2012/wordml" xmlns:w16cex="http://schemas.microsoft.com/office/word/2018/wordml/cex" xmlns:w16cid="http://schemas.microsoft.com/office/word/2016/wordml/cid" xmlns:w16="http://schemas.microsoft.com/office/word/2018/wordml" xmlns:w16se="http://schemas.microsoft.com/office/word/2015/wordml/symex" mc:Ignorable="w14 w15 w16se w16cid w16 w16cex">
   <w:docDefaults>
     <w:rPrDefault>
       <w:rPr>
@@ -1208,7 +1148,7 @@
       </w:pPr>
     </w:pPrDefault>
   </w:docDefaults>
-  <w:latentStyles w:defLockedState="0" w:defUIPriority="99" w:defSemiHidden="0" w:defUnhideWhenUsed="0" w:defQFormat="0" w:count="371">
+  <w:latentStyles w:defLockedState="0" w:defUIPriority="99" w:defSemiHidden="0" w:defUnhideWhenUsed="0" w:defQFormat="0" w:count="376">
     <w:lsdException w:name="Normal" w:uiPriority="0" w:qFormat="1"/>
     <w:lsdException w:name="heading 1" w:uiPriority="9" w:qFormat="1"/>
     <w:lsdException w:name="heading 2" w:semiHidden="1" w:uiPriority="9" w:unhideWhenUsed="1" w:qFormat="1"/>
@@ -1314,7 +1254,6 @@
     <w:lsdException w:name="HTML Sample" w:semiHidden="1" w:unhideWhenUsed="1"/>
     <w:lsdException w:name="HTML Typewriter" w:semiHidden="1" w:unhideWhenUsed="1"/>
     <w:lsdException w:name="HTML Variable" w:semiHidden="1" w:unhideWhenUsed="1"/>
-    <w:lsdException w:name="Normal Table" w:semiHidden="1" w:unhideWhenUsed="1"/>
     <w:lsdException w:name="annotation subject" w:semiHidden="1" w:unhideWhenUsed="1"/>
     <w:lsdException w:name="No List" w:semiHidden="1" w:unhideWhenUsed="1"/>
     <w:lsdException w:name="Outline List 1" w:semiHidden="1" w:unhideWhenUsed="1"/>
@@ -1357,11 +1296,8 @@
     <w:lsdException w:name="Table Contemporary" w:semiHidden="1" w:unhideWhenUsed="1"/>
     <w:lsdException w:name="Table Elegant" w:semiHidden="1" w:unhideWhenUsed="1"/>
     <w:lsdException w:name="Table Professional" w:semiHidden="1" w:unhideWhenUsed="1"/>
-    <w:lsdException w:name="Table Subtle 1" w:semiHidden="1" w:unhideWhenUsed="1"/>
     <w:lsdException w:name="Table Subtle 2" w:semiHidden="1" w:unhideWhenUsed="1"/>
     <w:lsdException w:name="Table Web 1" w:semiHidden="1" w:unhideWhenUsed="1"/>
-    <w:lsdException w:name="Table Web 2" w:semiHidden="1" w:unhideWhenUsed="1"/>
-    <w:lsdException w:name="Table Web 3" w:semiHidden="1" w:unhideWhenUsed="1"/>
     <w:lsdException w:name="Balloon Text" w:semiHidden="1" w:unhideWhenUsed="1"/>
     <w:lsdException w:name="Table Grid" w:uiPriority="39"/>
     <w:lsdException w:name="Table Theme" w:semiHidden="1" w:unhideWhenUsed="1"/>
@@ -1580,6 +1516,11 @@
     <w:lsdException w:name="List Table 5 Dark Accent 6" w:uiPriority="50"/>
     <w:lsdException w:name="List Table 6 Colorful Accent 6" w:uiPriority="51"/>
     <w:lsdException w:name="List Table 7 Colorful Accent 6" w:uiPriority="52"/>
+    <w:lsdException w:name="Mention" w:semiHidden="1" w:unhideWhenUsed="1"/>
+    <w:lsdException w:name="Smart Hyperlink" w:semiHidden="1" w:unhideWhenUsed="1"/>
+    <w:lsdException w:name="Hashtag" w:semiHidden="1" w:unhideWhenUsed="1"/>
+    <w:lsdException w:name="Unresolved Mention" w:semiHidden="1" w:unhideWhenUsed="1"/>
+    <w:lsdException w:name="Smart Link" w:semiHidden="1" w:unhideWhenUsed="1"/>
   </w:latentStyles>
   <w:style w:type="paragraph" w:default="1" w:styleId="Normal">
     <w:name w:val="Normal"/>

</xml_diff>